<commit_message>
Commentless GitLatch Commit @ 2022-10-31-16-24-34-913
</commit_message>
<xml_diff>
--- a/githubtest.docx
+++ b/githubtest.docx
@@ -5,6 +5,9 @@
     <w:p>
       <w:r>
         <w:t>Tess this is test</w:t>
+      </w:r>
+      <w:r>
+        <w:t xml:space="preserve"> nee</w:t>
       </w:r>
     </w:p>
     <w:sectPr>
@@ -433,10 +436,6 @@
     <w:uiPriority w:val="99"/>
     <w:semiHidden/>
     <w:unhideWhenUsed/>
-    <w:rPr>
-      <w:kern w:val="0"/>
-      <w14:ligatures w14:val="none"/>
-    </w:rPr>
     <w:tblPr>
       <w:tblInd w:w="0" w:type="dxa"/>
       <w:tblCellMar>
@@ -763,6 +762,26 @@
 </a:theme>
 </file>
 
+<file path=word/webextensions/taskpanes.xml><?xml version="1.0" encoding="utf-8"?>
+<wetp:taskpanes xmlns:wetp="http://schemas.microsoft.com/office/webextensions/taskpanes/2010/11">
+  <wetp:taskpane dockstate="right" visibility="1" width="350" row="1">
+    <wetp:webextensionref xmlns:r="http://schemas.openxmlformats.org/officeDocument/2006/relationships" r:id="rId1"/>
+  </wetp:taskpane>
+</wetp:taskpanes>
+</file>
+
+<file path=word/webextensions/webextension1.xml><?xml version="1.0" encoding="utf-8"?>
+<we:webextension xmlns:we="http://schemas.microsoft.com/office/webextensions/webextension/2010/11" id="0115cf6a-3048-47ca-abd1-7248654a3b50">
+  <we:reference id="0115cf6a-3048-47ca-abd1-7248654a3b50" version="1.0.0.0" store="developer" storeType="uploadfiledevcatalog"/>
+  <we:alternateReferences/>
+  <we:properties>
+    <we:property name="Office.AutoShowTaskpaneWithDocument" value="true"/>
+  </we:properties>
+  <we:bindings/>
+  <we:snapshot xmlns:r="http://schemas.openxmlformats.org/officeDocument/2006/relationships"/>
+</we:webextension>
+</file>
+
 <file path=docMetadata/LabelInfo.xml><?xml version="1.0" encoding="utf-8"?>
 <clbl:labelList xmlns:clbl="http://schemas.microsoft.com/office/2020/mipLabelMetadata">
   <clbl:label id="{f42aa342-8706-4288-bd11-ebb85995028c}" enabled="1" method="Standard" siteId="{72f988bf-86f1-41af-91ab-2d7cd011db47}" contentBits="0" removed="0"/>

</xml_diff>

<commit_message>
Changes made finally. - Commented GitLatch Commit @ 2022-12-28-13-36-21-534
</commit_message>
<xml_diff>
--- a/githubtest.docx
+++ b/githubtest.docx
@@ -1,6 +1,6 @@
 
 <file path=word/document.xml><?xml version="1.0" encoding="utf-8"?>
-<w:document xmlns:wpc="http://schemas.microsoft.com/office/word/2010/wordprocessingCanvas" xmlns:cx="http://schemas.microsoft.com/office/drawing/2014/chartex" xmlns:cx1="http://schemas.microsoft.com/office/drawing/2015/9/8/chartex" xmlns:cx2="http://schemas.microsoft.com/office/drawing/2015/10/21/chartex" xmlns:cx3="http://schemas.microsoft.com/office/drawing/2016/5/9/chartex" xmlns:cx4="http://schemas.microsoft.com/office/drawing/2016/5/10/chartex" xmlns:cx5="http://schemas.microsoft.com/office/drawing/2016/5/11/chartex" xmlns:cx6="http://schemas.microsoft.com/office/drawing/2016/5/12/chartex" xmlns:cx7="http://schemas.microsoft.com/office/drawing/2016/5/13/chartex" xmlns:cx8="http://schemas.microsoft.com/office/drawing/2016/5/14/chartex" xmlns:mc="http://schemas.openxmlformats.org/markup-compatibility/2006" xmlns:aink="http://schemas.microsoft.com/office/drawing/2016/ink" xmlns:am3d="http://schemas.microsoft.com/office/drawing/2017/model3d" xmlns:o="urn:schemas-microsoft-com:office:office" xmlns:oel="http://schemas.microsoft.com/office/2019/extlst" xmlns:r="http://schemas.openxmlformats.org/officeDocument/2006/relationships" xmlns:m="http://schemas.openxmlformats.org/officeDocument/2006/math" xmlns:v="urn:schemas-microsoft-com:vml" xmlns:wp14="http://schemas.microsoft.com/office/word/2010/wordprocessingDrawing" xmlns:wp="http://schemas.openxmlformats.org/drawingml/2006/wordprocessingDrawing" xmlns:w10="urn:schemas-microsoft-com:office:word" xmlns:w="http://schemas.openxmlformats.org/wordprocessingml/2006/main" xmlns:w14="http://schemas.microsoft.com/office/word/2010/wordml" xmlns:w15="http://schemas.microsoft.com/office/word/2012/wordml" xmlns:w16cex="http://schemas.microsoft.com/office/word/2018/wordml/cex" xmlns:w16cid="http://schemas.microsoft.com/office/word/2016/wordml/cid" xmlns:w16="http://schemas.microsoft.com/office/word/2018/wordml" xmlns:w16sdtdh="http://schemas.microsoft.com/office/word/2020/wordml/sdtdatahash" xmlns:w16se="http://schemas.microsoft.com/office/word/2015/wordml/symex" xmlns:wpg="http://schemas.microsoft.com/office/word/2010/wordprocessingGroup" xmlns:wpi="http://schemas.microsoft.com/office/word/2010/wordprocessingInk" xmlns:wne="http://schemas.microsoft.com/office/word/2006/wordml" xmlns:wps="http://schemas.microsoft.com/office/word/2010/wordprocessingShape" mc:Ignorable="w14 w15 w16se w16cid w16 w16cex w16sdtdh wp14">
+<w:document xmlns:wpc="http://schemas.microsoft.com/office/word/2010/wordprocessingCanvas" xmlns:cx="http://schemas.microsoft.com/office/drawing/2014/chartex" xmlns:cx1="http://schemas.microsoft.com/office/drawing/2015/9/8/chartex" xmlns:cx2="http://schemas.microsoft.com/office/drawing/2015/10/21/chartex" xmlns:cx3="http://schemas.microsoft.com/office/drawing/2016/5/9/chartex" xmlns:cx4="http://schemas.microsoft.com/office/drawing/2016/5/10/chartex" xmlns:cx5="http://schemas.microsoft.com/office/drawing/2016/5/11/chartex" xmlns:cx6="http://schemas.microsoft.com/office/drawing/2016/5/12/chartex" xmlns:cx7="http://schemas.microsoft.com/office/drawing/2016/5/13/chartex" xmlns:cx8="http://schemas.microsoft.com/office/drawing/2016/5/14/chartex" xmlns:mc="http://schemas.openxmlformats.org/markup-compatibility/2006" xmlns:aink="http://schemas.microsoft.com/office/drawing/2016/ink" xmlns:am3d="http://schemas.microsoft.com/office/drawing/2017/model3d" xmlns:o="urn:schemas-microsoft-com:office:office" xmlns:r="http://schemas.openxmlformats.org/officeDocument/2006/relationships" xmlns:m="http://schemas.openxmlformats.org/officeDocument/2006/math" xmlns:v="urn:schemas-microsoft-com:vml" xmlns:wp14="http://schemas.microsoft.com/office/word/2010/wordprocessingDrawing" xmlns:wp="http://schemas.openxmlformats.org/drawingml/2006/wordprocessingDrawing" xmlns:w10="urn:schemas-microsoft-com:office:word" xmlns:w="http://schemas.openxmlformats.org/wordprocessingml/2006/main" xmlns:w14="http://schemas.microsoft.com/office/word/2010/wordml" xmlns:w15="http://schemas.microsoft.com/office/word/2012/wordml" xmlns:w16cex="http://schemas.microsoft.com/office/word/2018/wordml/cex" xmlns:w16cid="http://schemas.microsoft.com/office/word/2016/wordml/cid" xmlns:w16="http://schemas.microsoft.com/office/word/2018/wordml" xmlns:w16sdtdh="http://schemas.microsoft.com/office/word/2020/wordml/sdtdatahash" xmlns:w16se="http://schemas.microsoft.com/office/word/2015/wordml/symex" xmlns:wpg="http://schemas.microsoft.com/office/word/2010/wordprocessingGroup" xmlns:wpi="http://schemas.microsoft.com/office/word/2010/wordprocessingInk" xmlns:wne="http://schemas.microsoft.com/office/word/2006/wordml" xmlns:wps="http://schemas.microsoft.com/office/word/2010/wordprocessingShape" mc:Ignorable="w14 w15 w16se w16cid w16 w16cex w16sdtdh wp14">
   <w:body>
     <w:p>
       <w:r>
@@ -764,15 +764,15 @@
 
 <file path=word/webextensions/taskpanes.xml><?xml version="1.0" encoding="utf-8"?>
 <wetp:taskpanes xmlns:wetp="http://schemas.microsoft.com/office/webextensions/taskpanes/2010/11">
-  <wetp:taskpane dockstate="right" visibility="1" width="350" row="1">
+  <wetp:taskpane dockstate="right" visibility="0" width="350" row="0">
     <wetp:webextensionref xmlns:r="http://schemas.openxmlformats.org/officeDocument/2006/relationships" r:id="rId1"/>
   </wetp:taskpane>
 </wetp:taskpanes>
 </file>
 
 <file path=word/webextensions/webextension1.xml><?xml version="1.0" encoding="utf-8"?>
-<we:webextension xmlns:we="http://schemas.microsoft.com/office/webextensions/webextension/2010/11" id="0115cf6a-3048-47ca-abd1-7248654a3b50">
-  <we:reference id="0115cf6a-3048-47ca-abd1-7248654a3b50" version="1.0.0.0" store="developer" storeType="uploadfiledevcatalog"/>
+<we:webextension xmlns:we="http://schemas.microsoft.com/office/webextensions/webextension/2010/11" id="{A12D8C52-A4EB-774F-82ED-8F44F983A15A}">
+  <we:reference id="0115cf6a-3048-47ca-abd1-7248654a3b50" version="1.0.0.0" store="developer" storeType="Registry"/>
   <we:alternateReferences/>
   <we:properties>
     <we:property name="Office.AutoShowTaskpaneWithDocument" value="true"/>

</xml_diff>